<commit_message>
Upload Task.4 By Ibrahim
</commit_message>
<xml_diff>
--- a/Task1.docx
+++ b/Task1.docx
@@ -444,27 +444,7 @@
                       <w:sz w:val="20"/>
                       <w:szCs w:val="20"/>
                     </w:rPr>
-                    <w:t>Al-</w:t>
-                  </w:r>
-                  <w:proofErr w:type="spellStart"/>
-                  <w:r>
-                    <w:rPr>
-                      <w:b w:val="0"/>
-                      <w:bCs w:val="0"/>
-                      <w:sz w:val="20"/>
-                      <w:szCs w:val="20"/>
-                    </w:rPr>
-                    <w:t>Shimaa</w:t>
-                  </w:r>
-                  <w:proofErr w:type="spellEnd"/>
-                  <w:r>
-                    <w:rPr>
-                      <w:b w:val="0"/>
-                      <w:bCs w:val="0"/>
-                      <w:sz w:val="20"/>
-                      <w:szCs w:val="20"/>
-                    </w:rPr>
-                    <w:t xml:space="preserve"> Ashraf Sayed</w:t>
+                    <w:t>Al-Shimaa Ashraf Sayed</w:t>
                   </w:r>
                 </w:p>
               </w:tc>
@@ -734,12 +714,6 @@
           <w:lang w:bidi="ar-EG"/>
         </w:rPr>
       </w:pPr>
-      <w:r>
-        <w:rPr>
-          <w:lang w:bidi="ar-EG"/>
-        </w:rPr>
-        <w:t xml:space="preserve"> </w:t>
-      </w:r>
       <w:r>
         <w:rPr>
           <w:lang w:bidi="ar-EG"/>

</xml_diff>